<commit_message>
Memperbarui Panduan Sementara(penggunaan Firefox)
</commit_message>
<xml_diff>
--- a/Sistem-Perpustakaan/1. Panduan.docx
+++ b/Sistem-Perpustakaan/1. Panduan.docx
@@ -26,6 +26,28 @@
           <w:szCs w:val="24"/>
         </w:rPr>
         <w:t>sistem perpustakaan dengan 2 arah antara staff/admin dengan customer.</w:t>
+      </w:r>
+    </w:p>
+    <w:p>
+      <w:pPr>
+        <w:jc w:val="both"/>
+        <w:rPr>
+          <w:rFonts w:ascii="Times New Roman" w:hAnsi="Times New Roman" w:cs="Times New Roman"/>
+          <w:b/>
+          <w:bCs/>
+          <w:sz w:val="24"/>
+          <w:szCs w:val="24"/>
+        </w:rPr>
+      </w:pPr>
+      <w:r>
+        <w:rPr>
+          <w:rFonts w:ascii="Times New Roman" w:hAnsi="Times New Roman" w:cs="Times New Roman"/>
+          <w:b/>
+          <w:bCs/>
+          <w:sz w:val="24"/>
+          <w:szCs w:val="24"/>
+        </w:rPr>
+        <w:t>Pastikan Membuka Sistem Perpustakaan ini pada web browser Mozilla Firefox agar mendapatkan tampilan terbaik dari yang telah dibuat, Terima kasih.</w:t>
       </w:r>
     </w:p>
     <w:p>
@@ -1127,15 +1149,7 @@
                 <w:sz w:val="24"/>
                 <w:szCs w:val="24"/>
               </w:rPr>
-              <w:t xml:space="preserve"> Penambahan </w:t>
-            </w:r>
-            <w:r>
-              <w:rPr>
-                <w:rFonts w:ascii="Times New Roman" w:hAnsi="Times New Roman" w:cs="Times New Roman"/>
-                <w:sz w:val="24"/>
-                <w:szCs w:val="24"/>
-              </w:rPr>
-              <w:t>Staff</w:t>
+              <w:t xml:space="preserve"> Penambahan Staff</w:t>
             </w:r>
           </w:p>
         </w:tc>
@@ -1206,15 +1220,7 @@
                 <w:sz w:val="24"/>
                 <w:szCs w:val="24"/>
               </w:rPr>
-              <w:t xml:space="preserve">Melihat </w:t>
-            </w:r>
-            <w:r>
-              <w:rPr>
-                <w:rFonts w:ascii="Times New Roman" w:hAnsi="Times New Roman" w:cs="Times New Roman"/>
-                <w:sz w:val="24"/>
-                <w:szCs w:val="24"/>
-              </w:rPr>
-              <w:t>Profile</w:t>
+              <w:t>Melihat Profile</w:t>
             </w:r>
           </w:p>
         </w:tc>
@@ -1237,23 +1243,7 @@
                 <w:sz w:val="24"/>
                 <w:szCs w:val="24"/>
               </w:rPr>
-              <w:t xml:space="preserve">Melakukan </w:t>
-            </w:r>
-            <w:r>
-              <w:rPr>
-                <w:rFonts w:ascii="Times New Roman" w:hAnsi="Times New Roman" w:cs="Times New Roman"/>
-                <w:sz w:val="24"/>
-                <w:szCs w:val="24"/>
-              </w:rPr>
-              <w:t>Log</w:t>
-            </w:r>
-            <w:r>
-              <w:rPr>
-                <w:rFonts w:ascii="Times New Roman" w:hAnsi="Times New Roman" w:cs="Times New Roman"/>
-                <w:sz w:val="24"/>
-                <w:szCs w:val="24"/>
-              </w:rPr>
-              <w:t xml:space="preserve"> Out</w:t>
+              <w:t>Melakukan Log Out</w:t>
             </w:r>
           </w:p>
         </w:tc>
@@ -1635,6 +1625,7 @@
           <w:sz w:val="24"/>
           <w:szCs w:val="24"/>
         </w:rPr>
+        <w:lastRenderedPageBreak/>
         <w:t>Melihat List Buku</w:t>
       </w:r>
       <w:r>
@@ -1670,7 +1661,6 @@
           <w:sz w:val="24"/>
           <w:szCs w:val="24"/>
         </w:rPr>
-        <w:lastRenderedPageBreak/>
         <w:t xml:space="preserve">Setelah melakukan Login maka </w:t>
       </w:r>
       <w:r>
@@ -1758,15 +1748,7 @@
           <w:sz w:val="24"/>
           <w:szCs w:val="24"/>
         </w:rPr>
-        <w:t>Edit Buku</w:t>
-      </w:r>
-      <w:r>
-        <w:rPr>
-          <w:rFonts w:ascii="Times New Roman" w:hAnsi="Times New Roman" w:cs="Times New Roman"/>
-          <w:sz w:val="24"/>
-          <w:szCs w:val="24"/>
-        </w:rPr>
-        <w:t xml:space="preserve"> :</w:t>
+        <w:t>Edit Buku :</w:t>
       </w:r>
     </w:p>
     <w:p>
@@ -1965,31 +1947,7 @@
           <w:sz w:val="24"/>
           <w:szCs w:val="24"/>
         </w:rPr>
-        <w:t xml:space="preserve"> akan terdapat </w:t>
-      </w:r>
-      <w:r>
-        <w:rPr>
-          <w:rFonts w:cstheme="minorHAnsi"/>
-          <w:sz w:val="24"/>
-          <w:szCs w:val="24"/>
-        </w:rPr>
-        <w:t xml:space="preserve">Menu pada bagian kiri -&gt; klik Menu List Pinjaman -&gt; </w:t>
-      </w:r>
-      <w:r>
-        <w:rPr>
-          <w:rFonts w:cstheme="minorHAnsi"/>
-          <w:sz w:val="24"/>
-          <w:szCs w:val="24"/>
-        </w:rPr>
-        <w:t xml:space="preserve"> </w:t>
-      </w:r>
-      <w:r>
-        <w:rPr>
-          <w:rFonts w:cstheme="minorHAnsi"/>
-          <w:sz w:val="24"/>
-          <w:szCs w:val="24"/>
-        </w:rPr>
-        <w:t>akan ada table dengan detail peminjaman yang dilakukan oleh customer -&gt; jika customer baru hingga tahapan ”Booked” maka cust</w:t>
+        <w:t xml:space="preserve"> akan terdapat Menu pada bagian kiri -&gt; klik Menu List Pinjaman -&gt;  akan ada table dengan detail peminjaman yang dilakukan oleh customer -&gt; jika customer baru hingga tahapan ”Booked” maka cust</w:t>
       </w:r>
       <w:r>
         <w:rPr>
@@ -2161,15 +2119,7 @@
           <w:sz w:val="24"/>
           <w:szCs w:val="24"/>
         </w:rPr>
-        <w:t xml:space="preserve"> akan terdapat Menu pada bagian kiri -&gt; klik Menu</w:t>
-      </w:r>
-      <w:r>
-        <w:rPr>
-          <w:rFonts w:cstheme="minorHAnsi"/>
-          <w:sz w:val="24"/>
-          <w:szCs w:val="24"/>
-        </w:rPr>
-        <w:t xml:space="preserve"> Tambah Buku -&gt; akan ada form terkait detail buku yang perlu diisi -&gt; ketika telah selesai mengisi maka klik Button </w:t>
+        <w:t xml:space="preserve"> akan terdapat Menu pada bagian kiri -&gt; klik Menu Tambah Buku -&gt; akan ada form terkait detail buku yang perlu diisi -&gt; ketika telah selesai mengisi maka klik Button </w:t>
       </w:r>
       <w:r>
         <w:rPr>
@@ -2289,15 +2239,7 @@
           <w:sz w:val="24"/>
           <w:szCs w:val="24"/>
         </w:rPr>
-        <w:t xml:space="preserve"> akan terdapat Menu pada bagian kiri -&gt; klik Menu</w:t>
-      </w:r>
-      <w:r>
-        <w:rPr>
-          <w:rFonts w:cstheme="minorHAnsi"/>
-          <w:sz w:val="24"/>
-          <w:szCs w:val="24"/>
-        </w:rPr>
-        <w:t xml:space="preserve"> List Staff -&gt; akan ada table berisi data staff yang ada di sistem (Admin tidak dimasukkan).</w:t>
+        <w:t xml:space="preserve"> akan terdapat Menu pada bagian kiri -&gt; klik Menu List Staff -&gt; akan ada table berisi data staff yang ada di sistem (Admin tidak dimasukkan).</w:t>
       </w:r>
     </w:p>
     <w:p>
@@ -2371,15 +2313,7 @@
           <w:sz w:val="24"/>
           <w:szCs w:val="24"/>
         </w:rPr>
-        <w:t xml:space="preserve"> akan terdapat Menu pada bagian kiri -&gt; klik Menu List Staff -&gt;</w:t>
-      </w:r>
-      <w:r>
-        <w:rPr>
-          <w:rFonts w:cstheme="minorHAnsi"/>
-          <w:sz w:val="24"/>
-          <w:szCs w:val="24"/>
-        </w:rPr>
-        <w:t xml:space="preserve"> dibawah table data staff akan ada Button </w:t>
+        <w:t xml:space="preserve"> akan terdapat Menu pada bagian kiri -&gt; klik Menu List Staff -&gt; dibawah table data staff akan ada Button </w:t>
       </w:r>
       <w:r>
         <w:rPr>
@@ -2405,15 +2339,7 @@
           <w:sz w:val="24"/>
           <w:szCs w:val="24"/>
         </w:rPr>
-        <w:t xml:space="preserve"> -&gt; </w:t>
-      </w:r>
-      <w:r>
-        <w:rPr>
-          <w:rFonts w:cstheme="minorHAnsi"/>
-          <w:sz w:val="24"/>
-          <w:szCs w:val="24"/>
-        </w:rPr>
-        <w:t xml:space="preserve">ketika telah selesai mengisi maka klik Button </w:t>
+        <w:t xml:space="preserve"> -&gt; ketika telah selesai mengisi maka klik Button </w:t>
       </w:r>
       <w:r>
         <w:rPr>
@@ -2534,47 +2460,7 @@
           <w:sz w:val="24"/>
           <w:szCs w:val="24"/>
         </w:rPr>
-        <w:t xml:space="preserve"> akan terdapat </w:t>
-      </w:r>
-      <w:r>
-        <w:rPr>
-          <w:rFonts w:cstheme="minorHAnsi"/>
-          <w:sz w:val="24"/>
-          <w:szCs w:val="24"/>
-        </w:rPr>
-        <w:t>2 Button</w:t>
-      </w:r>
-      <w:r>
-        <w:rPr>
-          <w:rFonts w:cstheme="minorHAnsi"/>
-          <w:sz w:val="24"/>
-          <w:szCs w:val="24"/>
-        </w:rPr>
-        <w:t xml:space="preserve"> pada bagian </w:t>
-      </w:r>
-      <w:r>
-        <w:rPr>
-          <w:rFonts w:cstheme="minorHAnsi"/>
-          <w:sz w:val="24"/>
-          <w:szCs w:val="24"/>
-        </w:rPr>
-        <w:t>atas-kanan</w:t>
-      </w:r>
-      <w:r>
-        <w:rPr>
-          <w:rFonts w:cstheme="minorHAnsi"/>
-          <w:sz w:val="24"/>
-          <w:szCs w:val="24"/>
-        </w:rPr>
-        <w:t xml:space="preserve"> -&gt; klik</w:t>
-      </w:r>
-      <w:r>
-        <w:rPr>
-          <w:rFonts w:cstheme="minorHAnsi"/>
-          <w:sz w:val="24"/>
-          <w:szCs w:val="24"/>
-        </w:rPr>
-        <w:t xml:space="preserve"> Button Profile -&gt; maka akan memunculkan data profile dari </w:t>
+        <w:t xml:space="preserve"> akan terdapat 2 Button pada bagian atas-kanan -&gt; klik Button Profile -&gt; maka akan memunculkan data profile dari </w:t>
       </w:r>
       <w:r>
         <w:rPr>
@@ -2666,15 +2552,7 @@
           <w:sz w:val="24"/>
           <w:szCs w:val="24"/>
         </w:rPr>
-        <w:t xml:space="preserve"> -&gt;</w:t>
-      </w:r>
-      <w:r>
-        <w:rPr>
-          <w:rFonts w:cstheme="minorHAnsi"/>
-          <w:sz w:val="24"/>
-          <w:szCs w:val="24"/>
-        </w:rPr>
-        <w:t xml:space="preserve"> akan terdapat Button </w:t>
+        <w:t xml:space="preserve"> -&gt; akan terdapat Button </w:t>
       </w:r>
       <w:r>
         <w:rPr>
@@ -2839,15 +2717,7 @@
           <w:sz w:val="24"/>
           <w:szCs w:val="24"/>
         </w:rPr>
-        <w:t xml:space="preserve"> Out</w:t>
-      </w:r>
-      <w:r>
-        <w:rPr>
-          <w:rFonts w:ascii="Times New Roman" w:hAnsi="Times New Roman" w:cs="Times New Roman"/>
-          <w:sz w:val="24"/>
-          <w:szCs w:val="24"/>
-        </w:rPr>
-        <w:t xml:space="preserve"> :</w:t>
+        <w:t xml:space="preserve"> Out :</w:t>
       </w:r>
     </w:p>
     <w:p>
@@ -4577,15 +4447,7 @@
           <w:sz w:val="24"/>
           <w:szCs w:val="24"/>
         </w:rPr>
-        <w:t>HomeCustome</w:t>
-      </w:r>
-      <w:r>
-        <w:rPr>
-          <w:rFonts w:ascii="Times New Roman" w:hAnsi="Times New Roman" w:cs="Times New Roman"/>
-          <w:sz w:val="24"/>
-          <w:szCs w:val="24"/>
-        </w:rPr>
-        <w:t>r</w:t>
+        <w:t>HomeCustomer</w:t>
       </w:r>
       <w:r>
         <w:rPr>
@@ -4737,15 +4599,7 @@
           <w:sz w:val="24"/>
           <w:szCs w:val="24"/>
         </w:rPr>
-        <w:t xml:space="preserve"> </w:t>
-      </w:r>
-      <w:r>
-        <w:rPr>
-          <w:rFonts w:cstheme="minorHAnsi"/>
-          <w:sz w:val="24"/>
-          <w:szCs w:val="24"/>
-        </w:rPr>
-        <w:t xml:space="preserve">akan terdapat menu di sebelah kiri -&gt; tekan menu Status Pinjaman -&gt; akan terdapat table berisikan peminjaman yang dilakukan oleh customer tersebut -&gt; pada tiap table akan terdapat button </w:t>
+        <w:t xml:space="preserve"> akan terdapat menu di sebelah kiri -&gt; tekan menu Status Pinjaman -&gt; akan terdapat table berisikan peminjaman yang dilakukan oleh customer tersebut -&gt; pada tiap table akan terdapat button </w:t>
       </w:r>
       <w:r>
         <w:rPr>
@@ -4845,15 +4699,7 @@
           <w:sz w:val="24"/>
           <w:szCs w:val="24"/>
         </w:rPr>
-        <w:t xml:space="preserve"> akan terdapat menu di sebelah kiri -&gt; tekan menu Status Pinjaman -&gt; akan terdapat table berisikan peminjaman yang dilakukan oleh customer ters</w:t>
-      </w:r>
-      <w:r>
-        <w:rPr>
-          <w:rFonts w:cstheme="minorHAnsi"/>
-          <w:sz w:val="24"/>
-          <w:szCs w:val="24"/>
-        </w:rPr>
-        <w:t>ebut dimana detail terkait Status sistem yang ada (Book = booking by sistem, Taken = sudah diambil bukunya, Done = sudah dikembalikan ke perpustakaan).</w:t>
+        <w:t xml:space="preserve"> akan terdapat menu di sebelah kiri -&gt; tekan menu Status Pinjaman -&gt; akan terdapat table berisikan peminjaman yang dilakukan oleh customer tersebut dimana detail terkait Status sistem yang ada (Book = booking by sistem, Taken = sudah diambil bukunya, Done = sudah dikembalikan ke perpustakaan).</w:t>
       </w:r>
     </w:p>
     <w:p>

</xml_diff>